<commit_message>
4-5: Setup Modern GL Triangle
</commit_message>
<xml_diff>
--- a/docs/Notes.docx
+++ b/docs/Notes.docx
@@ -124,16 +124,7 @@
         </w:numPr>
       </w:pPr>
       <w:r>
-        <w:t>Errors begin with “</w:t>
-      </w:r>
-      <w:r>
-        <w:t>C</w:t>
-      </w:r>
-      <w:r>
-        <w:t>”</w:t>
-      </w:r>
-      <w:r>
-        <w:t xml:space="preserve"> for “compiler”</w:t>
+        <w:t>Errors begin with “C” for “compiler”</w:t>
       </w:r>
     </w:p>
     <w:p>
@@ -626,8 +617,277 @@
       <w:r>
         <w:t>Add to additional dependencies (.lib)</w:t>
       </w:r>
+    </w:p>
+    <w:p>
+      <w:r>
+        <w:t>4</w:t>
+      </w:r>
+    </w:p>
+    <w:p>
+      <w:pPr>
+        <w:pStyle w:val="ListParagraph"/>
+        <w:numPr>
+          <w:ilvl w:val="0"/>
+          <w:numId w:val="3"/>
+        </w:numPr>
+      </w:pPr>
+      <w:r>
+        <w:t>Open GL is a state machine.  You must set the state of GL in order to do things.  No object creation.</w:t>
+      </w:r>
+    </w:p>
+    <w:p>
+      <w:pPr>
+        <w:pStyle w:val="ListParagraph"/>
+        <w:numPr>
+          <w:ilvl w:val="0"/>
+          <w:numId w:val="3"/>
+        </w:numPr>
+      </w:pPr>
+      <w:r>
+        <w:t xml:space="preserve">Vertex </w:t>
+      </w:r>
+      <w:r>
+        <w:t>buffer</w:t>
+      </w:r>
+    </w:p>
+    <w:p>
+      <w:pPr>
+        <w:pStyle w:val="ListParagraph"/>
+        <w:numPr>
+          <w:ilvl w:val="1"/>
+          <w:numId w:val="3"/>
+        </w:numPr>
+      </w:pPr>
+      <w:r>
+        <w:t>a block of memory (bytes) that is stored on the GPU</w:t>
+      </w:r>
+    </w:p>
+    <w:p>
+      <w:pPr>
+        <w:pStyle w:val="ListParagraph"/>
+        <w:numPr>
+          <w:ilvl w:val="0"/>
+          <w:numId w:val="3"/>
+        </w:numPr>
+      </w:pPr>
+      <w:r>
+        <w:t>Shader</w:t>
+      </w:r>
+    </w:p>
+    <w:p>
+      <w:pPr>
+        <w:pStyle w:val="ListParagraph"/>
+        <w:numPr>
+          <w:ilvl w:val="1"/>
+          <w:numId w:val="3"/>
+        </w:numPr>
+      </w:pPr>
+      <w:r>
+        <w:t>Program executed on the GPU to read that data and display it on the screen</w:t>
+      </w:r>
+    </w:p>
+    <w:p>
+      <w:pPr>
+        <w:pStyle w:val="ListParagraph"/>
+        <w:numPr>
+          <w:ilvl w:val="0"/>
+          <w:numId w:val="3"/>
+        </w:numPr>
+      </w:pPr>
+      <w:r>
+        <w:t>glDrawArrays</w:t>
+      </w:r>
+    </w:p>
+    <w:p>
+      <w:pPr>
+        <w:pStyle w:val="ListParagraph"/>
+        <w:numPr>
+          <w:ilvl w:val="1"/>
+          <w:numId w:val="3"/>
+        </w:numPr>
+      </w:pPr>
+      <w:r>
+        <w:t>used without index buffer</w:t>
+      </w:r>
+    </w:p>
+    <w:p>
+      <w:pPr>
+        <w:pStyle w:val="ListParagraph"/>
+        <w:numPr>
+          <w:ilvl w:val="0"/>
+          <w:numId w:val="3"/>
+        </w:numPr>
+      </w:pPr>
+      <w:r>
+        <w:t xml:space="preserve">glDrawElements </w:t>
+      </w:r>
+    </w:p>
+    <w:p>
+      <w:pPr>
+        <w:pStyle w:val="ListParagraph"/>
+        <w:numPr>
+          <w:ilvl w:val="1"/>
+          <w:numId w:val="3"/>
+        </w:numPr>
+      </w:pPr>
+      <w:r>
+        <w:t>used with index buffer</w:t>
+      </w:r>
+    </w:p>
+    <w:p>
+      <w:pPr>
+        <w:pStyle w:val="ListParagraph"/>
+        <w:numPr>
+          <w:ilvl w:val="0"/>
+          <w:numId w:val="3"/>
+        </w:numPr>
+      </w:pPr>
+      <w:r>
+        <w:t>glBindBuffer</w:t>
+      </w:r>
+    </w:p>
+    <w:p>
+      <w:pPr>
+        <w:pStyle w:val="ListParagraph"/>
+        <w:numPr>
+          <w:ilvl w:val="1"/>
+          <w:numId w:val="3"/>
+        </w:numPr>
+      </w:pPr>
+      <w:r>
+        <w:t>sets a particular buffer to “active” that will be drawn when GL is called to draw</w:t>
+      </w:r>
+    </w:p>
+    <w:p>
+      <w:r>
+        <w:t>5</w:t>
+      </w:r>
+    </w:p>
+    <w:p>
+      <w:pPr>
+        <w:pStyle w:val="ListParagraph"/>
+        <w:numPr>
+          <w:ilvl w:val="0"/>
+          <w:numId w:val="4"/>
+        </w:numPr>
+      </w:pPr>
+      <w:r>
+        <w:t>glVertexAttribPointer</w:t>
+      </w:r>
+    </w:p>
+    <w:p>
+      <w:pPr>
+        <w:pStyle w:val="ListParagraph"/>
+        <w:numPr>
+          <w:ilvl w:val="1"/>
+          <w:numId w:val="4"/>
+        </w:numPr>
+      </w:pPr>
+      <w:r>
+        <w:t>define an array of generic vertex attribute data</w:t>
+      </w:r>
+    </w:p>
+    <w:p>
+      <w:pPr>
+        <w:pStyle w:val="ListParagraph"/>
+        <w:numPr>
+          <w:ilvl w:val="1"/>
+          <w:numId w:val="4"/>
+        </w:numPr>
+      </w:pPr>
+      <w:r>
+        <w:t>must call “</w:t>
+      </w:r>
+      <w:r>
+        <w:t>glEnableVertexAttribArray(0);</w:t>
+      </w:r>
+      <w:r>
+        <w:t>”</w:t>
+      </w:r>
       <w:bookmarkStart w:id="0" w:name="_GoBack"/>
       <w:bookmarkEnd w:id="0"/>
+    </w:p>
+    <w:p>
+      <w:pPr>
+        <w:pStyle w:val="ListParagraph"/>
+        <w:numPr>
+          <w:ilvl w:val="1"/>
+          <w:numId w:val="4"/>
+        </w:numPr>
+      </w:pPr>
+      <w:r>
+        <w:t>stride</w:t>
+      </w:r>
+    </w:p>
+    <w:p>
+      <w:pPr>
+        <w:pStyle w:val="ListParagraph"/>
+        <w:numPr>
+          <w:ilvl w:val="2"/>
+          <w:numId w:val="4"/>
+        </w:numPr>
+      </w:pPr>
+      <w:r>
+        <w:t>offset b/w each vertex</w:t>
+      </w:r>
+    </w:p>
+    <w:p>
+      <w:pPr>
+        <w:pStyle w:val="ListParagraph"/>
+        <w:numPr>
+          <w:ilvl w:val="1"/>
+          <w:numId w:val="4"/>
+        </w:numPr>
+      </w:pPr>
+      <w:r>
+        <w:t>pointer</w:t>
+      </w:r>
+    </w:p>
+    <w:p>
+      <w:pPr>
+        <w:pStyle w:val="ListParagraph"/>
+        <w:numPr>
+          <w:ilvl w:val="2"/>
+          <w:numId w:val="4"/>
+        </w:numPr>
+      </w:pPr>
+      <w:r>
+        <w:t xml:space="preserve">the offset b/w the generic vertex attributes. </w:t>
+      </w:r>
+    </w:p>
+    <w:p>
+      <w:pPr>
+        <w:pStyle w:val="ListParagraph"/>
+        <w:numPr>
+          <w:ilvl w:val="0"/>
+          <w:numId w:val="4"/>
+        </w:numPr>
+      </w:pPr>
+      <w:r>
+        <w:lastRenderedPageBreak/>
+        <w:t>a vertex can contain more than just the “vertex position”, can include texture</w:t>
+      </w:r>
+      <w:r>
+        <w:t xml:space="preserve"> coords</w:t>
+      </w:r>
+      <w:r>
+        <w:t>,</w:t>
+      </w:r>
+      <w:r>
+        <w:t xml:space="preserve"> normals,</w:t>
+      </w:r>
+      <w:r>
+        <w:t xml:space="preserve"> etc</w:t>
+      </w:r>
+    </w:p>
+    <w:p>
+      <w:pPr>
+        <w:pStyle w:val="ListParagraph"/>
+        <w:numPr>
+          <w:ilvl w:val="0"/>
+          <w:numId w:val="4"/>
+        </w:numPr>
+      </w:pPr>
     </w:p>
     <w:sectPr>
       <w:pgSz w:w="12240" w:h="15840"/>
@@ -644,7 +904,7 @@
   <w:abstractNum w:abstractNumId="0" w15:restartNumberingAfterBreak="0">
     <w:nsid w:val="54086F47"/>
     <w:multiLevelType w:val="hybridMultilevel"/>
-    <w:tmpl w:val="971EEBB2"/>
+    <w:tmpl w:val="3F8A1DE4"/>
     <w:lvl w:ilvl="0" w:tplc="04090001">
       <w:start w:val="1"/>
       <w:numFmt w:val="bullet"/>
@@ -920,6 +1180,119 @@
       </w:rPr>
     </w:lvl>
     <w:lvl w:ilvl="4" w:tplc="04090003">
+      <w:start w:val="1"/>
+      <w:numFmt w:val="bullet"/>
+      <w:lvlText w:val="o"/>
+      <w:lvlJc w:val="left"/>
+      <w:pPr>
+        <w:ind w:left="3600" w:hanging="360"/>
+      </w:pPr>
+      <w:rPr>
+        <w:rFonts w:ascii="Courier New" w:hAnsi="Courier New" w:cs="Courier New" w:hint="default"/>
+      </w:rPr>
+    </w:lvl>
+    <w:lvl w:ilvl="5" w:tplc="04090005" w:tentative="1">
+      <w:start w:val="1"/>
+      <w:numFmt w:val="bullet"/>
+      <w:lvlText w:val=""/>
+      <w:lvlJc w:val="left"/>
+      <w:pPr>
+        <w:ind w:left="4320" w:hanging="360"/>
+      </w:pPr>
+      <w:rPr>
+        <w:rFonts w:ascii="Wingdings" w:hAnsi="Wingdings" w:hint="default"/>
+      </w:rPr>
+    </w:lvl>
+    <w:lvl w:ilvl="6" w:tplc="04090001" w:tentative="1">
+      <w:start w:val="1"/>
+      <w:numFmt w:val="bullet"/>
+      <w:lvlText w:val=""/>
+      <w:lvlJc w:val="left"/>
+      <w:pPr>
+        <w:ind w:left="5040" w:hanging="360"/>
+      </w:pPr>
+      <w:rPr>
+        <w:rFonts w:ascii="Symbol" w:hAnsi="Symbol" w:hint="default"/>
+      </w:rPr>
+    </w:lvl>
+    <w:lvl w:ilvl="7" w:tplc="04090003" w:tentative="1">
+      <w:start w:val="1"/>
+      <w:numFmt w:val="bullet"/>
+      <w:lvlText w:val="o"/>
+      <w:lvlJc w:val="left"/>
+      <w:pPr>
+        <w:ind w:left="5760" w:hanging="360"/>
+      </w:pPr>
+      <w:rPr>
+        <w:rFonts w:ascii="Courier New" w:hAnsi="Courier New" w:cs="Courier New" w:hint="default"/>
+      </w:rPr>
+    </w:lvl>
+    <w:lvl w:ilvl="8" w:tplc="04090005" w:tentative="1">
+      <w:start w:val="1"/>
+      <w:numFmt w:val="bullet"/>
+      <w:lvlText w:val=""/>
+      <w:lvlJc w:val="left"/>
+      <w:pPr>
+        <w:ind w:left="6480" w:hanging="360"/>
+      </w:pPr>
+      <w:rPr>
+        <w:rFonts w:ascii="Wingdings" w:hAnsi="Wingdings" w:hint="default"/>
+      </w:rPr>
+    </w:lvl>
+  </w:abstractNum>
+  <w:abstractNum w:abstractNumId="3" w15:restartNumberingAfterBreak="0">
+    <w:nsid w:val="7EAF4385"/>
+    <w:multiLevelType w:val="hybridMultilevel"/>
+    <w:tmpl w:val="1E02948C"/>
+    <w:lvl w:ilvl="0" w:tplc="04090001">
+      <w:start w:val="1"/>
+      <w:numFmt w:val="bullet"/>
+      <w:lvlText w:val=""/>
+      <w:lvlJc w:val="left"/>
+      <w:pPr>
+        <w:ind w:left="720" w:hanging="360"/>
+      </w:pPr>
+      <w:rPr>
+        <w:rFonts w:ascii="Symbol" w:hAnsi="Symbol" w:hint="default"/>
+      </w:rPr>
+    </w:lvl>
+    <w:lvl w:ilvl="1" w:tplc="04090003">
+      <w:start w:val="1"/>
+      <w:numFmt w:val="bullet"/>
+      <w:lvlText w:val="o"/>
+      <w:lvlJc w:val="left"/>
+      <w:pPr>
+        <w:ind w:left="1440" w:hanging="360"/>
+      </w:pPr>
+      <w:rPr>
+        <w:rFonts w:ascii="Courier New" w:hAnsi="Courier New" w:cs="Courier New" w:hint="default"/>
+      </w:rPr>
+    </w:lvl>
+    <w:lvl w:ilvl="2" w:tplc="04090005">
+      <w:start w:val="1"/>
+      <w:numFmt w:val="bullet"/>
+      <w:lvlText w:val=""/>
+      <w:lvlJc w:val="left"/>
+      <w:pPr>
+        <w:ind w:left="2160" w:hanging="360"/>
+      </w:pPr>
+      <w:rPr>
+        <w:rFonts w:ascii="Wingdings" w:hAnsi="Wingdings" w:hint="default"/>
+      </w:rPr>
+    </w:lvl>
+    <w:lvl w:ilvl="3" w:tplc="04090001" w:tentative="1">
+      <w:start w:val="1"/>
+      <w:numFmt w:val="bullet"/>
+      <w:lvlText w:val=""/>
+      <w:lvlJc w:val="left"/>
+      <w:pPr>
+        <w:ind w:left="2880" w:hanging="360"/>
+      </w:pPr>
+      <w:rPr>
+        <w:rFonts w:ascii="Symbol" w:hAnsi="Symbol" w:hint="default"/>
+      </w:rPr>
+    </w:lvl>
+    <w:lvl w:ilvl="4" w:tplc="04090003" w:tentative="1">
       <w:start w:val="1"/>
       <w:numFmt w:val="bullet"/>
       <w:lvlText w:val="o"/>
@@ -988,6 +1361,9 @@
   </w:num>
   <w:num w:numId="3">
     <w:abstractNumId w:val="0"/>
+  </w:num>
+  <w:num w:numId="4">
+    <w:abstractNumId w:val="3"/>
   </w:num>
 </w:numbering>
 </file>

</xml_diff>

<commit_message>
episode 6 notes only
</commit_message>
<xml_diff>
--- a/docs/Notes.docx
+++ b/docs/Notes.docx
@@ -804,8 +804,6 @@
       <w:r>
         <w:t>”</w:t>
       </w:r>
-      <w:bookmarkStart w:id="0" w:name="_GoBack"/>
-      <w:bookmarkEnd w:id="0"/>
     </w:p>
     <w:p>
       <w:pPr>
@@ -881,13 +879,196 @@
       </w:r>
     </w:p>
     <w:p>
+      <w:r>
+        <w:t>6</w:t>
+      </w:r>
+    </w:p>
+    <w:p>
       <w:pPr>
         <w:pStyle w:val="ListParagraph"/>
         <w:numPr>
           <w:ilvl w:val="0"/>
-          <w:numId w:val="4"/>
-        </w:numPr>
-      </w:pPr>
+          <w:numId w:val="5"/>
+        </w:numPr>
+      </w:pPr>
+      <w:r>
+        <w:t>shader</w:t>
+      </w:r>
+    </w:p>
+    <w:p>
+      <w:pPr>
+        <w:pStyle w:val="ListParagraph"/>
+        <w:numPr>
+          <w:ilvl w:val="1"/>
+          <w:numId w:val="5"/>
+        </w:numPr>
+      </w:pPr>
+      <w:r>
+        <w:t xml:space="preserve">a </w:t>
+      </w:r>
+      <w:r>
+        <w:t>“block of code” (program)</w:t>
+      </w:r>
+      <w:r>
+        <w:t xml:space="preserve"> that runs on your GPU</w:t>
+      </w:r>
+    </w:p>
+    <w:p>
+      <w:pPr>
+        <w:pStyle w:val="ListParagraph"/>
+        <w:numPr>
+          <w:ilvl w:val="1"/>
+          <w:numId w:val="5"/>
+        </w:numPr>
+      </w:pPr>
+      <w:r>
+        <w:t>vertex shader</w:t>
+      </w:r>
+      <w:r>
+        <w:t xml:space="preserve"> </w:t>
+      </w:r>
+      <w:bookmarkStart w:id="0" w:name="_Hlk496434794"/>
+      <w:r>
+        <w:t>(called 1</w:t>
+      </w:r>
+      <w:r>
+        <w:rPr>
+          <w:vertAlign w:val="superscript"/>
+        </w:rPr>
+        <w:t>st</w:t>
+      </w:r>
+      <w:r>
+        <w:t>)</w:t>
+      </w:r>
+      <w:bookmarkEnd w:id="0"/>
+    </w:p>
+    <w:p>
+      <w:pPr>
+        <w:pStyle w:val="ListParagraph"/>
+        <w:numPr>
+          <w:ilvl w:val="2"/>
+          <w:numId w:val="5"/>
+        </w:numPr>
+      </w:pPr>
+      <w:r>
+        <w:t>called for each vertex being rendered</w:t>
+      </w:r>
+    </w:p>
+    <w:p>
+      <w:pPr>
+        <w:pStyle w:val="ListParagraph"/>
+        <w:numPr>
+          <w:ilvl w:val="2"/>
+          <w:numId w:val="5"/>
+        </w:numPr>
+      </w:pPr>
+      <w:r>
+        <w:t>for a triangle, gets called 3 times</w:t>
+      </w:r>
+    </w:p>
+    <w:p>
+      <w:pPr>
+        <w:pStyle w:val="ListParagraph"/>
+        <w:numPr>
+          <w:ilvl w:val="2"/>
+          <w:numId w:val="5"/>
+        </w:numPr>
+      </w:pPr>
+      <w:r>
+        <w:t>primary purpose is to tell open gl where you want that vertex to be in your window</w:t>
+      </w:r>
+    </w:p>
+    <w:p>
+      <w:pPr>
+        <w:pStyle w:val="ListParagraph"/>
+        <w:numPr>
+          <w:ilvl w:val="1"/>
+          <w:numId w:val="5"/>
+        </w:numPr>
+      </w:pPr>
+      <w:r>
+        <w:t>fragment(pixel) shader</w:t>
+      </w:r>
+      <w:r>
+        <w:t xml:space="preserve"> </w:t>
+      </w:r>
+      <w:r>
+        <w:t xml:space="preserve">(called </w:t>
+      </w:r>
+      <w:r>
+        <w:t>2</w:t>
+      </w:r>
+      <w:r>
+        <w:rPr>
+          <w:vertAlign w:val="superscript"/>
+        </w:rPr>
+        <w:t>nd</w:t>
+      </w:r>
+      <w:r>
+        <w:t>)</w:t>
+      </w:r>
+    </w:p>
+    <w:p>
+      <w:pPr>
+        <w:pStyle w:val="ListParagraph"/>
+        <w:numPr>
+          <w:ilvl w:val="2"/>
+          <w:numId w:val="5"/>
+        </w:numPr>
+      </w:pPr>
+      <w:r>
+        <w:t>runs once for each pixel being drawn(rasterized) on our screen</w:t>
+      </w:r>
+    </w:p>
+    <w:p>
+      <w:pPr>
+        <w:pStyle w:val="ListParagraph"/>
+        <w:numPr>
+          <w:ilvl w:val="2"/>
+          <w:numId w:val="5"/>
+        </w:numPr>
+      </w:pPr>
+      <w:r>
+        <w:t>primary purpose is to decide which color our pixel should be</w:t>
+      </w:r>
+    </w:p>
+    <w:p>
+      <w:pPr>
+        <w:pStyle w:val="ListParagraph"/>
+        <w:numPr>
+          <w:ilvl w:val="2"/>
+          <w:numId w:val="5"/>
+        </w:numPr>
+      </w:pPr>
+      <w:r>
+        <w:t>don’t do expensive operations here, b/c it gets called for every pixel displayed</w:t>
+      </w:r>
+    </w:p>
+    <w:p>
+      <w:pPr>
+        <w:pStyle w:val="ListParagraph"/>
+        <w:numPr>
+          <w:ilvl w:val="2"/>
+          <w:numId w:val="5"/>
+        </w:numPr>
+      </w:pPr>
+      <w:r>
+        <w:t>sometimes calculations are necessary</w:t>
+      </w:r>
+    </w:p>
+    <w:p>
+      <w:pPr>
+        <w:pStyle w:val="ListParagraph"/>
+        <w:numPr>
+          <w:ilvl w:val="3"/>
+          <w:numId w:val="5"/>
+        </w:numPr>
+      </w:pPr>
+      <w:r>
+        <w:t>ex: lighting</w:t>
+      </w:r>
+      <w:bookmarkStart w:id="1" w:name="_GoBack"/>
+      <w:bookmarkEnd w:id="1"/>
     </w:p>
     <w:sectPr>
       <w:pgSz w:w="12240" w:h="15840"/>
@@ -1128,6 +1309,119 @@
     </w:lvl>
   </w:abstractNum>
   <w:abstractNum w:abstractNumId="2" w15:restartNumberingAfterBreak="0">
+    <w:nsid w:val="5EDA16DA"/>
+    <w:multiLevelType w:val="hybridMultilevel"/>
+    <w:tmpl w:val="AB7C5524"/>
+    <w:lvl w:ilvl="0" w:tplc="04090001">
+      <w:start w:val="1"/>
+      <w:numFmt w:val="bullet"/>
+      <w:lvlText w:val=""/>
+      <w:lvlJc w:val="left"/>
+      <w:pPr>
+        <w:ind w:left="720" w:hanging="360"/>
+      </w:pPr>
+      <w:rPr>
+        <w:rFonts w:ascii="Symbol" w:hAnsi="Symbol" w:hint="default"/>
+      </w:rPr>
+    </w:lvl>
+    <w:lvl w:ilvl="1" w:tplc="04090003">
+      <w:start w:val="1"/>
+      <w:numFmt w:val="bullet"/>
+      <w:lvlText w:val="o"/>
+      <w:lvlJc w:val="left"/>
+      <w:pPr>
+        <w:ind w:left="1440" w:hanging="360"/>
+      </w:pPr>
+      <w:rPr>
+        <w:rFonts w:ascii="Courier New" w:hAnsi="Courier New" w:cs="Courier New" w:hint="default"/>
+      </w:rPr>
+    </w:lvl>
+    <w:lvl w:ilvl="2" w:tplc="04090005">
+      <w:start w:val="1"/>
+      <w:numFmt w:val="bullet"/>
+      <w:lvlText w:val=""/>
+      <w:lvlJc w:val="left"/>
+      <w:pPr>
+        <w:ind w:left="2160" w:hanging="360"/>
+      </w:pPr>
+      <w:rPr>
+        <w:rFonts w:ascii="Wingdings" w:hAnsi="Wingdings" w:hint="default"/>
+      </w:rPr>
+    </w:lvl>
+    <w:lvl w:ilvl="3" w:tplc="04090001">
+      <w:start w:val="1"/>
+      <w:numFmt w:val="bullet"/>
+      <w:lvlText w:val=""/>
+      <w:lvlJc w:val="left"/>
+      <w:pPr>
+        <w:ind w:left="2880" w:hanging="360"/>
+      </w:pPr>
+      <w:rPr>
+        <w:rFonts w:ascii="Symbol" w:hAnsi="Symbol" w:hint="default"/>
+      </w:rPr>
+    </w:lvl>
+    <w:lvl w:ilvl="4" w:tplc="04090003" w:tentative="1">
+      <w:start w:val="1"/>
+      <w:numFmt w:val="bullet"/>
+      <w:lvlText w:val="o"/>
+      <w:lvlJc w:val="left"/>
+      <w:pPr>
+        <w:ind w:left="3600" w:hanging="360"/>
+      </w:pPr>
+      <w:rPr>
+        <w:rFonts w:ascii="Courier New" w:hAnsi="Courier New" w:cs="Courier New" w:hint="default"/>
+      </w:rPr>
+    </w:lvl>
+    <w:lvl w:ilvl="5" w:tplc="04090005" w:tentative="1">
+      <w:start w:val="1"/>
+      <w:numFmt w:val="bullet"/>
+      <w:lvlText w:val=""/>
+      <w:lvlJc w:val="left"/>
+      <w:pPr>
+        <w:ind w:left="4320" w:hanging="360"/>
+      </w:pPr>
+      <w:rPr>
+        <w:rFonts w:ascii="Wingdings" w:hAnsi="Wingdings" w:hint="default"/>
+      </w:rPr>
+    </w:lvl>
+    <w:lvl w:ilvl="6" w:tplc="04090001" w:tentative="1">
+      <w:start w:val="1"/>
+      <w:numFmt w:val="bullet"/>
+      <w:lvlText w:val=""/>
+      <w:lvlJc w:val="left"/>
+      <w:pPr>
+        <w:ind w:left="5040" w:hanging="360"/>
+      </w:pPr>
+      <w:rPr>
+        <w:rFonts w:ascii="Symbol" w:hAnsi="Symbol" w:hint="default"/>
+      </w:rPr>
+    </w:lvl>
+    <w:lvl w:ilvl="7" w:tplc="04090003" w:tentative="1">
+      <w:start w:val="1"/>
+      <w:numFmt w:val="bullet"/>
+      <w:lvlText w:val="o"/>
+      <w:lvlJc w:val="left"/>
+      <w:pPr>
+        <w:ind w:left="5760" w:hanging="360"/>
+      </w:pPr>
+      <w:rPr>
+        <w:rFonts w:ascii="Courier New" w:hAnsi="Courier New" w:cs="Courier New" w:hint="default"/>
+      </w:rPr>
+    </w:lvl>
+    <w:lvl w:ilvl="8" w:tplc="04090005" w:tentative="1">
+      <w:start w:val="1"/>
+      <w:numFmt w:val="bullet"/>
+      <w:lvlText w:val=""/>
+      <w:lvlJc w:val="left"/>
+      <w:pPr>
+        <w:ind w:left="6480" w:hanging="360"/>
+      </w:pPr>
+      <w:rPr>
+        <w:rFonts w:ascii="Wingdings" w:hAnsi="Wingdings" w:hint="default"/>
+      </w:rPr>
+    </w:lvl>
+  </w:abstractNum>
+  <w:abstractNum w:abstractNumId="3" w15:restartNumberingAfterBreak="0">
     <w:nsid w:val="6E101B62"/>
     <w:multiLevelType w:val="hybridMultilevel"/>
     <w:tmpl w:val="7F9CE538"/>
@@ -1240,7 +1534,7 @@
       </w:rPr>
     </w:lvl>
   </w:abstractNum>
-  <w:abstractNum w:abstractNumId="3" w15:restartNumberingAfterBreak="0">
+  <w:abstractNum w:abstractNumId="4" w15:restartNumberingAfterBreak="0">
     <w:nsid w:val="7EAF4385"/>
     <w:multiLevelType w:val="hybridMultilevel"/>
     <w:tmpl w:val="1E02948C"/>
@@ -1357,13 +1651,16 @@
     <w:abstractNumId w:val="1"/>
   </w:num>
   <w:num w:numId="2">
-    <w:abstractNumId w:val="2"/>
+    <w:abstractNumId w:val="3"/>
   </w:num>
   <w:num w:numId="3">
     <w:abstractNumId w:val="0"/>
   </w:num>
   <w:num w:numId="4">
-    <w:abstractNumId w:val="3"/>
+    <w:abstractNumId w:val="4"/>
+  </w:num>
+  <w:num w:numId="5">
+    <w:abstractNumId w:val="2"/>
   </w:num>
 </w:numbering>
 </file>
@@ -1769,6 +2066,7 @@
   <w:style w:type="character" w:default="1" w:styleId="DefaultParagraphFont">
     <w:name w:val="Default Paragraph Font"/>
     <w:uiPriority w:val="1"/>
+    <w:semiHidden/>
     <w:unhideWhenUsed/>
   </w:style>
   <w:style w:type="table" w:default="1" w:styleId="TableNormal">

</xml_diff>

<commit_message>
shaders: drawing red triangle fo real
</commit_message>
<xml_diff>
--- a/docs/Notes.docx
+++ b/docs/Notes.docx
@@ -990,13 +990,7 @@
         <w:t>fragment(pixel) shader</w:t>
       </w:r>
       <w:r>
-        <w:t xml:space="preserve"> </w:t>
-      </w:r>
-      <w:r>
-        <w:t xml:space="preserve">(called </w:t>
-      </w:r>
-      <w:r>
-        <w:t>2</w:t>
+        <w:t xml:space="preserve"> (called 2</w:t>
       </w:r>
       <w:r>
         <w:rPr>
@@ -1066,6 +1060,176 @@
       </w:pPr>
       <w:r>
         <w:t>ex: lighting</w:t>
+      </w:r>
+    </w:p>
+    <w:p>
+      <w:r>
+        <w:t>7</w:t>
+      </w:r>
+    </w:p>
+    <w:p>
+      <w:pPr>
+        <w:pStyle w:val="ListParagraph"/>
+        <w:numPr>
+          <w:ilvl w:val="0"/>
+          <w:numId w:val="6"/>
+        </w:numPr>
+      </w:pPr>
+      <w:r>
+        <w:rPr>
+          <w:rFonts w:ascii="Consolas" w:hAnsi="Consolas" w:cs="Consolas"/>
+          <w:color w:val="A31515"/>
+          <w:sz w:val="19"/>
+          <w:szCs w:val="19"/>
+        </w:rPr>
+        <w:t>"layout(location = 0) in vec4 position"</w:t>
+      </w:r>
+    </w:p>
+    <w:p>
+      <w:pPr>
+        <w:pStyle w:val="ListParagraph"/>
+        <w:numPr>
+          <w:ilvl w:val="1"/>
+          <w:numId w:val="6"/>
+        </w:numPr>
+      </w:pPr>
+      <w:r>
+        <w:t>correlates to the vertex attribute pointer</w:t>
+      </w:r>
+    </w:p>
+    <w:p>
+      <w:pPr>
+        <w:pStyle w:val="ListParagraph"/>
+        <w:numPr>
+          <w:ilvl w:val="1"/>
+          <w:numId w:val="6"/>
+        </w:numPr>
+      </w:pPr>
+      <w:r>
+        <w:t>e.g: “</w:t>
+      </w:r>
+      <w:r>
+        <w:rPr>
+          <w:rFonts w:ascii="Consolas" w:hAnsi="Consolas" w:cs="Consolas"/>
+          <w:color w:val="6F008A"/>
+          <w:sz w:val="19"/>
+          <w:szCs w:val="19"/>
+        </w:rPr>
+        <w:t>glVertexAttribPointer</w:t>
+      </w:r>
+      <w:r>
+        <w:rPr>
+          <w:rFonts w:ascii="Consolas" w:hAnsi="Consolas" w:cs="Consolas"/>
+          <w:color w:val="000000"/>
+          <w:sz w:val="19"/>
+          <w:szCs w:val="19"/>
+        </w:rPr>
+        <w:t xml:space="preserve">(0, 2, </w:t>
+      </w:r>
+      <w:r>
+        <w:rPr>
+          <w:rFonts w:ascii="Consolas" w:hAnsi="Consolas" w:cs="Consolas"/>
+          <w:color w:val="6F008A"/>
+          <w:sz w:val="19"/>
+          <w:szCs w:val="19"/>
+        </w:rPr>
+        <w:t>GL_FLOAT</w:t>
+      </w:r>
+      <w:r>
+        <w:rPr>
+          <w:rFonts w:ascii="Consolas" w:hAnsi="Consolas" w:cs="Consolas"/>
+          <w:color w:val="000000"/>
+          <w:sz w:val="19"/>
+          <w:szCs w:val="19"/>
+        </w:rPr>
+        <w:t xml:space="preserve">, </w:t>
+      </w:r>
+      <w:r>
+        <w:rPr>
+          <w:rFonts w:ascii="Consolas" w:hAnsi="Consolas" w:cs="Consolas"/>
+          <w:color w:val="6F008A"/>
+          <w:sz w:val="19"/>
+          <w:szCs w:val="19"/>
+        </w:rPr>
+        <w:t>GL_FALSE</w:t>
+      </w:r>
+      <w:r>
+        <w:rPr>
+          <w:rFonts w:ascii="Consolas" w:hAnsi="Consolas" w:cs="Consolas"/>
+          <w:color w:val="000000"/>
+          <w:sz w:val="19"/>
+          <w:szCs w:val="19"/>
+        </w:rPr>
+        <w:t xml:space="preserve">, </w:t>
+      </w:r>
+      <w:r>
+        <w:rPr>
+          <w:rFonts w:ascii="Consolas" w:hAnsi="Consolas" w:cs="Consolas"/>
+          <w:color w:val="0000FF"/>
+          <w:sz w:val="19"/>
+          <w:szCs w:val="19"/>
+        </w:rPr>
+        <w:t>sizeof</w:t>
+      </w:r>
+      <w:r>
+        <w:rPr>
+          <w:rFonts w:ascii="Consolas" w:hAnsi="Consolas" w:cs="Consolas"/>
+          <w:color w:val="000000"/>
+          <w:sz w:val="19"/>
+          <w:szCs w:val="19"/>
+        </w:rPr>
+        <w:t>(</w:t>
+      </w:r>
+      <w:r>
+        <w:rPr>
+          <w:rFonts w:ascii="Consolas" w:hAnsi="Consolas" w:cs="Consolas"/>
+          <w:color w:val="0000FF"/>
+          <w:sz w:val="19"/>
+          <w:szCs w:val="19"/>
+        </w:rPr>
+        <w:t>float</w:t>
+      </w:r>
+      <w:r>
+        <w:rPr>
+          <w:rFonts w:ascii="Consolas" w:hAnsi="Consolas" w:cs="Consolas"/>
+          <w:color w:val="000000"/>
+          <w:sz w:val="19"/>
+          <w:szCs w:val="19"/>
+        </w:rPr>
+        <w:t>) * 2, 0);</w:t>
+      </w:r>
+      <w:r>
+        <w:rPr>
+          <w:rFonts w:ascii="Consolas" w:hAnsi="Consolas" w:cs="Consolas"/>
+          <w:color w:val="000000"/>
+          <w:sz w:val="19"/>
+          <w:szCs w:val="19"/>
+        </w:rPr>
+        <w:t>”</w:t>
+      </w:r>
+    </w:p>
+    <w:p>
+      <w:pPr>
+        <w:pStyle w:val="ListParagraph"/>
+        <w:numPr>
+          <w:ilvl w:val="1"/>
+          <w:numId w:val="6"/>
+        </w:numPr>
+      </w:pPr>
+      <w:r>
+        <w:t>need to use vec4, even if using vec2 for 2d position data</w:t>
+      </w:r>
+    </w:p>
+    <w:p>
+      <w:pPr>
+        <w:pStyle w:val="ListParagraph"/>
+        <w:numPr>
+          <w:ilvl w:val="1"/>
+          <w:numId w:val="6"/>
+        </w:numPr>
+      </w:pPr>
+      <w:r>
+        <w:t>b/c we’ve set the vertex attrib pointer, it will cast to a vec4 based upon or settings</w:t>
       </w:r>
       <w:bookmarkStart w:id="1" w:name="_GoBack"/>
       <w:bookmarkEnd w:id="1"/>
@@ -1083,6 +1247,119 @@
 <file path=word/numbering.xml><?xml version="1.0" encoding="utf-8"?>
 <w:numbering xmlns:wpc="http://schemas.microsoft.com/office/word/2010/wordprocessingCanvas" xmlns:cx="http://schemas.microsoft.com/office/drawing/2014/chartex" xmlns:cx1="http://schemas.microsoft.com/office/drawing/2015/9/8/chartex" xmlns:cx2="http://schemas.microsoft.com/office/drawing/2015/10/21/chartex" xmlns:cx3="http://schemas.microsoft.com/office/drawing/2016/5/9/chartex" xmlns:cx4="http://schemas.microsoft.com/office/drawing/2016/5/10/chartex" xmlns:cx5="http://schemas.microsoft.com/office/drawing/2016/5/11/chartex" xmlns:cx6="http://schemas.microsoft.com/office/drawing/2016/5/12/chartex" xmlns:cx7="http://schemas.microsoft.com/office/drawing/2016/5/13/chartex" xmlns:cx8="http://schemas.microsoft.com/office/drawing/2016/5/14/chartex" xmlns:mc="http://schemas.openxmlformats.org/markup-compatibility/2006" xmlns:aink="http://schemas.microsoft.com/office/drawing/2016/ink" xmlns:am3d="http://schemas.microsoft.com/office/drawing/2017/model3d" xmlns:o="urn:schemas-microsoft-com:office:office" xmlns:r="http://schemas.openxmlformats.org/officeDocument/2006/relationships" xmlns:m="http://schemas.openxmlformats.org/officeDocument/2006/math" xmlns:v="urn:schemas-microsoft-com:vml" xmlns:wp14="http://schemas.microsoft.com/office/word/2010/wordprocessingDrawing" xmlns:wp="http://schemas.openxmlformats.org/drawingml/2006/wordprocessingDrawing" xmlns:w10="urn:schemas-microsoft-com:office:word" xmlns:w="http://schemas.openxmlformats.org/wordprocessingml/2006/main" xmlns:w14="http://schemas.microsoft.com/office/word/2010/wordml" xmlns:w15="http://schemas.microsoft.com/office/word/2012/wordml" xmlns:w16cid="http://schemas.microsoft.com/office/word/2016/wordml/cid" xmlns:w16se="http://schemas.microsoft.com/office/word/2015/wordml/symex" xmlns:wpg="http://schemas.microsoft.com/office/word/2010/wordprocessingGroup" xmlns:wpi="http://schemas.microsoft.com/office/word/2010/wordprocessingInk" xmlns:wne="http://schemas.microsoft.com/office/word/2006/wordml" xmlns:wps="http://schemas.microsoft.com/office/word/2010/wordprocessingShape" mc:Ignorable="w14 w15 w16se w16cid wp14">
   <w:abstractNum w:abstractNumId="0" w15:restartNumberingAfterBreak="0">
+    <w:nsid w:val="304925E4"/>
+    <w:multiLevelType w:val="hybridMultilevel"/>
+    <w:tmpl w:val="88046E52"/>
+    <w:lvl w:ilvl="0" w:tplc="04090001">
+      <w:start w:val="1"/>
+      <w:numFmt w:val="bullet"/>
+      <w:lvlText w:val=""/>
+      <w:lvlJc w:val="left"/>
+      <w:pPr>
+        <w:ind w:left="720" w:hanging="360"/>
+      </w:pPr>
+      <w:rPr>
+        <w:rFonts w:ascii="Symbol" w:hAnsi="Symbol" w:hint="default"/>
+      </w:rPr>
+    </w:lvl>
+    <w:lvl w:ilvl="1" w:tplc="04090003">
+      <w:start w:val="1"/>
+      <w:numFmt w:val="bullet"/>
+      <w:lvlText w:val="o"/>
+      <w:lvlJc w:val="left"/>
+      <w:pPr>
+        <w:ind w:left="1440" w:hanging="360"/>
+      </w:pPr>
+      <w:rPr>
+        <w:rFonts w:ascii="Courier New" w:hAnsi="Courier New" w:cs="Courier New" w:hint="default"/>
+      </w:rPr>
+    </w:lvl>
+    <w:lvl w:ilvl="2" w:tplc="04090005" w:tentative="1">
+      <w:start w:val="1"/>
+      <w:numFmt w:val="bullet"/>
+      <w:lvlText w:val=""/>
+      <w:lvlJc w:val="left"/>
+      <w:pPr>
+        <w:ind w:left="2160" w:hanging="360"/>
+      </w:pPr>
+      <w:rPr>
+        <w:rFonts w:ascii="Wingdings" w:hAnsi="Wingdings" w:hint="default"/>
+      </w:rPr>
+    </w:lvl>
+    <w:lvl w:ilvl="3" w:tplc="04090001" w:tentative="1">
+      <w:start w:val="1"/>
+      <w:numFmt w:val="bullet"/>
+      <w:lvlText w:val=""/>
+      <w:lvlJc w:val="left"/>
+      <w:pPr>
+        <w:ind w:left="2880" w:hanging="360"/>
+      </w:pPr>
+      <w:rPr>
+        <w:rFonts w:ascii="Symbol" w:hAnsi="Symbol" w:hint="default"/>
+      </w:rPr>
+    </w:lvl>
+    <w:lvl w:ilvl="4" w:tplc="04090003" w:tentative="1">
+      <w:start w:val="1"/>
+      <w:numFmt w:val="bullet"/>
+      <w:lvlText w:val="o"/>
+      <w:lvlJc w:val="left"/>
+      <w:pPr>
+        <w:ind w:left="3600" w:hanging="360"/>
+      </w:pPr>
+      <w:rPr>
+        <w:rFonts w:ascii="Courier New" w:hAnsi="Courier New" w:cs="Courier New" w:hint="default"/>
+      </w:rPr>
+    </w:lvl>
+    <w:lvl w:ilvl="5" w:tplc="04090005" w:tentative="1">
+      <w:start w:val="1"/>
+      <w:numFmt w:val="bullet"/>
+      <w:lvlText w:val=""/>
+      <w:lvlJc w:val="left"/>
+      <w:pPr>
+        <w:ind w:left="4320" w:hanging="360"/>
+      </w:pPr>
+      <w:rPr>
+        <w:rFonts w:ascii="Wingdings" w:hAnsi="Wingdings" w:hint="default"/>
+      </w:rPr>
+    </w:lvl>
+    <w:lvl w:ilvl="6" w:tplc="04090001" w:tentative="1">
+      <w:start w:val="1"/>
+      <w:numFmt w:val="bullet"/>
+      <w:lvlText w:val=""/>
+      <w:lvlJc w:val="left"/>
+      <w:pPr>
+        <w:ind w:left="5040" w:hanging="360"/>
+      </w:pPr>
+      <w:rPr>
+        <w:rFonts w:ascii="Symbol" w:hAnsi="Symbol" w:hint="default"/>
+      </w:rPr>
+    </w:lvl>
+    <w:lvl w:ilvl="7" w:tplc="04090003" w:tentative="1">
+      <w:start w:val="1"/>
+      <w:numFmt w:val="bullet"/>
+      <w:lvlText w:val="o"/>
+      <w:lvlJc w:val="left"/>
+      <w:pPr>
+        <w:ind w:left="5760" w:hanging="360"/>
+      </w:pPr>
+      <w:rPr>
+        <w:rFonts w:ascii="Courier New" w:hAnsi="Courier New" w:cs="Courier New" w:hint="default"/>
+      </w:rPr>
+    </w:lvl>
+    <w:lvl w:ilvl="8" w:tplc="04090005" w:tentative="1">
+      <w:start w:val="1"/>
+      <w:numFmt w:val="bullet"/>
+      <w:lvlText w:val=""/>
+      <w:lvlJc w:val="left"/>
+      <w:pPr>
+        <w:ind w:left="6480" w:hanging="360"/>
+      </w:pPr>
+      <w:rPr>
+        <w:rFonts w:ascii="Wingdings" w:hAnsi="Wingdings" w:hint="default"/>
+      </w:rPr>
+    </w:lvl>
+  </w:abstractNum>
+  <w:abstractNum w:abstractNumId="1" w15:restartNumberingAfterBreak="0">
     <w:nsid w:val="54086F47"/>
     <w:multiLevelType w:val="hybridMultilevel"/>
     <w:tmpl w:val="3F8A1DE4"/>
@@ -1195,7 +1472,7 @@
       </w:rPr>
     </w:lvl>
   </w:abstractNum>
-  <w:abstractNum w:abstractNumId="1" w15:restartNumberingAfterBreak="0">
+  <w:abstractNum w:abstractNumId="2" w15:restartNumberingAfterBreak="0">
     <w:nsid w:val="59636FCE"/>
     <w:multiLevelType w:val="hybridMultilevel"/>
     <w:tmpl w:val="15B07A58"/>
@@ -1308,7 +1585,7 @@
       </w:rPr>
     </w:lvl>
   </w:abstractNum>
-  <w:abstractNum w:abstractNumId="2" w15:restartNumberingAfterBreak="0">
+  <w:abstractNum w:abstractNumId="3" w15:restartNumberingAfterBreak="0">
     <w:nsid w:val="5EDA16DA"/>
     <w:multiLevelType w:val="hybridMultilevel"/>
     <w:tmpl w:val="AB7C5524"/>
@@ -1421,7 +1698,7 @@
       </w:rPr>
     </w:lvl>
   </w:abstractNum>
-  <w:abstractNum w:abstractNumId="3" w15:restartNumberingAfterBreak="0">
+  <w:abstractNum w:abstractNumId="4" w15:restartNumberingAfterBreak="0">
     <w:nsid w:val="6E101B62"/>
     <w:multiLevelType w:val="hybridMultilevel"/>
     <w:tmpl w:val="7F9CE538"/>
@@ -1534,7 +1811,7 @@
       </w:rPr>
     </w:lvl>
   </w:abstractNum>
-  <w:abstractNum w:abstractNumId="4" w15:restartNumberingAfterBreak="0">
+  <w:abstractNum w:abstractNumId="5" w15:restartNumberingAfterBreak="0">
     <w:nsid w:val="7EAF4385"/>
     <w:multiLevelType w:val="hybridMultilevel"/>
     <w:tmpl w:val="1E02948C"/>
@@ -1648,19 +1925,22 @@
     </w:lvl>
   </w:abstractNum>
   <w:num w:numId="1">
+    <w:abstractNumId w:val="2"/>
+  </w:num>
+  <w:num w:numId="2">
+    <w:abstractNumId w:val="4"/>
+  </w:num>
+  <w:num w:numId="3">
     <w:abstractNumId w:val="1"/>
   </w:num>
-  <w:num w:numId="2">
+  <w:num w:numId="4">
+    <w:abstractNumId w:val="5"/>
+  </w:num>
+  <w:num w:numId="5">
     <w:abstractNumId w:val="3"/>
   </w:num>
-  <w:num w:numId="3">
+  <w:num w:numId="6">
     <w:abstractNumId w:val="0"/>
-  </w:num>
-  <w:num w:numId="4">
-    <w:abstractNumId w:val="4"/>
-  </w:num>
-  <w:num w:numId="5">
-    <w:abstractNumId w:val="2"/>
   </w:num>
 </w:numbering>
 </file>

</xml_diff>

<commit_message>
6-7: triangle w/ shader
* episode 6 notes only

* shaders: drawing red triangle fo real
</commit_message>
<xml_diff>
--- a/docs/Notes.docx
+++ b/docs/Notes.docx
@@ -804,8 +804,6 @@
       <w:r>
         <w:t>”</w:t>
       </w:r>
-      <w:bookmarkStart w:id="0" w:name="_GoBack"/>
-      <w:bookmarkEnd w:id="0"/>
     </w:p>
     <w:p>
       <w:pPr>
@@ -881,13 +879,360 @@
       </w:r>
     </w:p>
     <w:p>
+      <w:r>
+        <w:t>6</w:t>
+      </w:r>
+    </w:p>
+    <w:p>
       <w:pPr>
         <w:pStyle w:val="ListParagraph"/>
         <w:numPr>
           <w:ilvl w:val="0"/>
-          <w:numId w:val="4"/>
-        </w:numPr>
-      </w:pPr>
+          <w:numId w:val="5"/>
+        </w:numPr>
+      </w:pPr>
+      <w:r>
+        <w:t>shader</w:t>
+      </w:r>
+    </w:p>
+    <w:p>
+      <w:pPr>
+        <w:pStyle w:val="ListParagraph"/>
+        <w:numPr>
+          <w:ilvl w:val="1"/>
+          <w:numId w:val="5"/>
+        </w:numPr>
+      </w:pPr>
+      <w:r>
+        <w:t xml:space="preserve">a </w:t>
+      </w:r>
+      <w:r>
+        <w:t>“block of code” (program)</w:t>
+      </w:r>
+      <w:r>
+        <w:t xml:space="preserve"> that runs on your GPU</w:t>
+      </w:r>
+    </w:p>
+    <w:p>
+      <w:pPr>
+        <w:pStyle w:val="ListParagraph"/>
+        <w:numPr>
+          <w:ilvl w:val="1"/>
+          <w:numId w:val="5"/>
+        </w:numPr>
+      </w:pPr>
+      <w:r>
+        <w:t>vertex shader</w:t>
+      </w:r>
+      <w:r>
+        <w:t xml:space="preserve"> </w:t>
+      </w:r>
+      <w:bookmarkStart w:id="0" w:name="_Hlk496434794"/>
+      <w:r>
+        <w:t>(called 1</w:t>
+      </w:r>
+      <w:r>
+        <w:rPr>
+          <w:vertAlign w:val="superscript"/>
+        </w:rPr>
+        <w:t>st</w:t>
+      </w:r>
+      <w:r>
+        <w:t>)</w:t>
+      </w:r>
+      <w:bookmarkEnd w:id="0"/>
+    </w:p>
+    <w:p>
+      <w:pPr>
+        <w:pStyle w:val="ListParagraph"/>
+        <w:numPr>
+          <w:ilvl w:val="2"/>
+          <w:numId w:val="5"/>
+        </w:numPr>
+      </w:pPr>
+      <w:r>
+        <w:t>called for each vertex being rendered</w:t>
+      </w:r>
+    </w:p>
+    <w:p>
+      <w:pPr>
+        <w:pStyle w:val="ListParagraph"/>
+        <w:numPr>
+          <w:ilvl w:val="2"/>
+          <w:numId w:val="5"/>
+        </w:numPr>
+      </w:pPr>
+      <w:r>
+        <w:t>for a triangle, gets called 3 times</w:t>
+      </w:r>
+    </w:p>
+    <w:p>
+      <w:pPr>
+        <w:pStyle w:val="ListParagraph"/>
+        <w:numPr>
+          <w:ilvl w:val="2"/>
+          <w:numId w:val="5"/>
+        </w:numPr>
+      </w:pPr>
+      <w:r>
+        <w:t>primary purpose is to tell open gl where you want that vertex to be in your window</w:t>
+      </w:r>
+    </w:p>
+    <w:p>
+      <w:pPr>
+        <w:pStyle w:val="ListParagraph"/>
+        <w:numPr>
+          <w:ilvl w:val="1"/>
+          <w:numId w:val="5"/>
+        </w:numPr>
+      </w:pPr>
+      <w:r>
+        <w:t>fragment(pixel) shader</w:t>
+      </w:r>
+      <w:r>
+        <w:t xml:space="preserve"> (called 2</w:t>
+      </w:r>
+      <w:r>
+        <w:rPr>
+          <w:vertAlign w:val="superscript"/>
+        </w:rPr>
+        <w:t>nd</w:t>
+      </w:r>
+      <w:r>
+        <w:t>)</w:t>
+      </w:r>
+    </w:p>
+    <w:p>
+      <w:pPr>
+        <w:pStyle w:val="ListParagraph"/>
+        <w:numPr>
+          <w:ilvl w:val="2"/>
+          <w:numId w:val="5"/>
+        </w:numPr>
+      </w:pPr>
+      <w:r>
+        <w:t>runs once for each pixel being drawn(rasterized) on our screen</w:t>
+      </w:r>
+    </w:p>
+    <w:p>
+      <w:pPr>
+        <w:pStyle w:val="ListParagraph"/>
+        <w:numPr>
+          <w:ilvl w:val="2"/>
+          <w:numId w:val="5"/>
+        </w:numPr>
+      </w:pPr>
+      <w:r>
+        <w:t>primary purpose is to decide which color our pixel should be</w:t>
+      </w:r>
+    </w:p>
+    <w:p>
+      <w:pPr>
+        <w:pStyle w:val="ListParagraph"/>
+        <w:numPr>
+          <w:ilvl w:val="2"/>
+          <w:numId w:val="5"/>
+        </w:numPr>
+      </w:pPr>
+      <w:r>
+        <w:t>don’t do expensive operations here, b/c it gets called for every pixel displayed</w:t>
+      </w:r>
+    </w:p>
+    <w:p>
+      <w:pPr>
+        <w:pStyle w:val="ListParagraph"/>
+        <w:numPr>
+          <w:ilvl w:val="2"/>
+          <w:numId w:val="5"/>
+        </w:numPr>
+      </w:pPr>
+      <w:r>
+        <w:t>sometimes calculations are necessary</w:t>
+      </w:r>
+    </w:p>
+    <w:p>
+      <w:pPr>
+        <w:pStyle w:val="ListParagraph"/>
+        <w:numPr>
+          <w:ilvl w:val="3"/>
+          <w:numId w:val="5"/>
+        </w:numPr>
+      </w:pPr>
+      <w:r>
+        <w:t>ex: lighting</w:t>
+      </w:r>
+    </w:p>
+    <w:p>
+      <w:r>
+        <w:t>7</w:t>
+      </w:r>
+    </w:p>
+    <w:p>
+      <w:pPr>
+        <w:pStyle w:val="ListParagraph"/>
+        <w:numPr>
+          <w:ilvl w:val="0"/>
+          <w:numId w:val="6"/>
+        </w:numPr>
+      </w:pPr>
+      <w:r>
+        <w:rPr>
+          <w:rFonts w:ascii="Consolas" w:hAnsi="Consolas" w:cs="Consolas"/>
+          <w:color w:val="A31515"/>
+          <w:sz w:val="19"/>
+          <w:szCs w:val="19"/>
+        </w:rPr>
+        <w:t>"layout(location = 0) in vec4 position"</w:t>
+      </w:r>
+    </w:p>
+    <w:p>
+      <w:pPr>
+        <w:pStyle w:val="ListParagraph"/>
+        <w:numPr>
+          <w:ilvl w:val="1"/>
+          <w:numId w:val="6"/>
+        </w:numPr>
+      </w:pPr>
+      <w:r>
+        <w:t>correlates to the vertex attribute pointer</w:t>
+      </w:r>
+    </w:p>
+    <w:p>
+      <w:pPr>
+        <w:pStyle w:val="ListParagraph"/>
+        <w:numPr>
+          <w:ilvl w:val="1"/>
+          <w:numId w:val="6"/>
+        </w:numPr>
+      </w:pPr>
+      <w:r>
+        <w:t>e.g: “</w:t>
+      </w:r>
+      <w:r>
+        <w:rPr>
+          <w:rFonts w:ascii="Consolas" w:hAnsi="Consolas" w:cs="Consolas"/>
+          <w:color w:val="6F008A"/>
+          <w:sz w:val="19"/>
+          <w:szCs w:val="19"/>
+        </w:rPr>
+        <w:t>glVertexAttribPointer</w:t>
+      </w:r>
+      <w:r>
+        <w:rPr>
+          <w:rFonts w:ascii="Consolas" w:hAnsi="Consolas" w:cs="Consolas"/>
+          <w:color w:val="000000"/>
+          <w:sz w:val="19"/>
+          <w:szCs w:val="19"/>
+        </w:rPr>
+        <w:t xml:space="preserve">(0, 2, </w:t>
+      </w:r>
+      <w:r>
+        <w:rPr>
+          <w:rFonts w:ascii="Consolas" w:hAnsi="Consolas" w:cs="Consolas"/>
+          <w:color w:val="6F008A"/>
+          <w:sz w:val="19"/>
+          <w:szCs w:val="19"/>
+        </w:rPr>
+        <w:t>GL_FLOAT</w:t>
+      </w:r>
+      <w:r>
+        <w:rPr>
+          <w:rFonts w:ascii="Consolas" w:hAnsi="Consolas" w:cs="Consolas"/>
+          <w:color w:val="000000"/>
+          <w:sz w:val="19"/>
+          <w:szCs w:val="19"/>
+        </w:rPr>
+        <w:t xml:space="preserve">, </w:t>
+      </w:r>
+      <w:r>
+        <w:rPr>
+          <w:rFonts w:ascii="Consolas" w:hAnsi="Consolas" w:cs="Consolas"/>
+          <w:color w:val="6F008A"/>
+          <w:sz w:val="19"/>
+          <w:szCs w:val="19"/>
+        </w:rPr>
+        <w:t>GL_FALSE</w:t>
+      </w:r>
+      <w:r>
+        <w:rPr>
+          <w:rFonts w:ascii="Consolas" w:hAnsi="Consolas" w:cs="Consolas"/>
+          <w:color w:val="000000"/>
+          <w:sz w:val="19"/>
+          <w:szCs w:val="19"/>
+        </w:rPr>
+        <w:t xml:space="preserve">, </w:t>
+      </w:r>
+      <w:r>
+        <w:rPr>
+          <w:rFonts w:ascii="Consolas" w:hAnsi="Consolas" w:cs="Consolas"/>
+          <w:color w:val="0000FF"/>
+          <w:sz w:val="19"/>
+          <w:szCs w:val="19"/>
+        </w:rPr>
+        <w:t>sizeof</w:t>
+      </w:r>
+      <w:r>
+        <w:rPr>
+          <w:rFonts w:ascii="Consolas" w:hAnsi="Consolas" w:cs="Consolas"/>
+          <w:color w:val="000000"/>
+          <w:sz w:val="19"/>
+          <w:szCs w:val="19"/>
+        </w:rPr>
+        <w:t>(</w:t>
+      </w:r>
+      <w:r>
+        <w:rPr>
+          <w:rFonts w:ascii="Consolas" w:hAnsi="Consolas" w:cs="Consolas"/>
+          <w:color w:val="0000FF"/>
+          <w:sz w:val="19"/>
+          <w:szCs w:val="19"/>
+        </w:rPr>
+        <w:t>float</w:t>
+      </w:r>
+      <w:r>
+        <w:rPr>
+          <w:rFonts w:ascii="Consolas" w:hAnsi="Consolas" w:cs="Consolas"/>
+          <w:color w:val="000000"/>
+          <w:sz w:val="19"/>
+          <w:szCs w:val="19"/>
+        </w:rPr>
+        <w:t>) * 2, 0);</w:t>
+      </w:r>
+      <w:r>
+        <w:rPr>
+          <w:rFonts w:ascii="Consolas" w:hAnsi="Consolas" w:cs="Consolas"/>
+          <w:color w:val="000000"/>
+          <w:sz w:val="19"/>
+          <w:szCs w:val="19"/>
+        </w:rPr>
+        <w:t>”</w:t>
+      </w:r>
+    </w:p>
+    <w:p>
+      <w:pPr>
+        <w:pStyle w:val="ListParagraph"/>
+        <w:numPr>
+          <w:ilvl w:val="1"/>
+          <w:numId w:val="6"/>
+        </w:numPr>
+      </w:pPr>
+      <w:r>
+        <w:t>need to use vec4, even if using vec2 for 2d position data</w:t>
+      </w:r>
+    </w:p>
+    <w:p>
+      <w:pPr>
+        <w:pStyle w:val="ListParagraph"/>
+        <w:numPr>
+          <w:ilvl w:val="1"/>
+          <w:numId w:val="6"/>
+        </w:numPr>
+      </w:pPr>
+      <w:r>
+        <w:t>b/c we’ve set the vertex attrib pointer, it will cast to a vec4 based upon or settings</w:t>
+      </w:r>
+      <w:bookmarkStart w:id="1" w:name="_GoBack"/>
+      <w:bookmarkEnd w:id="1"/>
     </w:p>
     <w:sectPr>
       <w:pgSz w:w="12240" w:h="15840"/>
@@ -902,6 +1247,119 @@
 <file path=word/numbering.xml><?xml version="1.0" encoding="utf-8"?>
 <w:numbering xmlns:wpc="http://schemas.microsoft.com/office/word/2010/wordprocessingCanvas" xmlns:cx="http://schemas.microsoft.com/office/drawing/2014/chartex" xmlns:cx1="http://schemas.microsoft.com/office/drawing/2015/9/8/chartex" xmlns:cx2="http://schemas.microsoft.com/office/drawing/2015/10/21/chartex" xmlns:cx3="http://schemas.microsoft.com/office/drawing/2016/5/9/chartex" xmlns:cx4="http://schemas.microsoft.com/office/drawing/2016/5/10/chartex" xmlns:cx5="http://schemas.microsoft.com/office/drawing/2016/5/11/chartex" xmlns:cx6="http://schemas.microsoft.com/office/drawing/2016/5/12/chartex" xmlns:cx7="http://schemas.microsoft.com/office/drawing/2016/5/13/chartex" xmlns:cx8="http://schemas.microsoft.com/office/drawing/2016/5/14/chartex" xmlns:mc="http://schemas.openxmlformats.org/markup-compatibility/2006" xmlns:aink="http://schemas.microsoft.com/office/drawing/2016/ink" xmlns:am3d="http://schemas.microsoft.com/office/drawing/2017/model3d" xmlns:o="urn:schemas-microsoft-com:office:office" xmlns:r="http://schemas.openxmlformats.org/officeDocument/2006/relationships" xmlns:m="http://schemas.openxmlformats.org/officeDocument/2006/math" xmlns:v="urn:schemas-microsoft-com:vml" xmlns:wp14="http://schemas.microsoft.com/office/word/2010/wordprocessingDrawing" xmlns:wp="http://schemas.openxmlformats.org/drawingml/2006/wordprocessingDrawing" xmlns:w10="urn:schemas-microsoft-com:office:word" xmlns:w="http://schemas.openxmlformats.org/wordprocessingml/2006/main" xmlns:w14="http://schemas.microsoft.com/office/word/2010/wordml" xmlns:w15="http://schemas.microsoft.com/office/word/2012/wordml" xmlns:w16cid="http://schemas.microsoft.com/office/word/2016/wordml/cid" xmlns:w16se="http://schemas.microsoft.com/office/word/2015/wordml/symex" xmlns:wpg="http://schemas.microsoft.com/office/word/2010/wordprocessingGroup" xmlns:wpi="http://schemas.microsoft.com/office/word/2010/wordprocessingInk" xmlns:wne="http://schemas.microsoft.com/office/word/2006/wordml" xmlns:wps="http://schemas.microsoft.com/office/word/2010/wordprocessingShape" mc:Ignorable="w14 w15 w16se w16cid wp14">
   <w:abstractNum w:abstractNumId="0" w15:restartNumberingAfterBreak="0">
+    <w:nsid w:val="304925E4"/>
+    <w:multiLevelType w:val="hybridMultilevel"/>
+    <w:tmpl w:val="88046E52"/>
+    <w:lvl w:ilvl="0" w:tplc="04090001">
+      <w:start w:val="1"/>
+      <w:numFmt w:val="bullet"/>
+      <w:lvlText w:val=""/>
+      <w:lvlJc w:val="left"/>
+      <w:pPr>
+        <w:ind w:left="720" w:hanging="360"/>
+      </w:pPr>
+      <w:rPr>
+        <w:rFonts w:ascii="Symbol" w:hAnsi="Symbol" w:hint="default"/>
+      </w:rPr>
+    </w:lvl>
+    <w:lvl w:ilvl="1" w:tplc="04090003">
+      <w:start w:val="1"/>
+      <w:numFmt w:val="bullet"/>
+      <w:lvlText w:val="o"/>
+      <w:lvlJc w:val="left"/>
+      <w:pPr>
+        <w:ind w:left="1440" w:hanging="360"/>
+      </w:pPr>
+      <w:rPr>
+        <w:rFonts w:ascii="Courier New" w:hAnsi="Courier New" w:cs="Courier New" w:hint="default"/>
+      </w:rPr>
+    </w:lvl>
+    <w:lvl w:ilvl="2" w:tplc="04090005" w:tentative="1">
+      <w:start w:val="1"/>
+      <w:numFmt w:val="bullet"/>
+      <w:lvlText w:val=""/>
+      <w:lvlJc w:val="left"/>
+      <w:pPr>
+        <w:ind w:left="2160" w:hanging="360"/>
+      </w:pPr>
+      <w:rPr>
+        <w:rFonts w:ascii="Wingdings" w:hAnsi="Wingdings" w:hint="default"/>
+      </w:rPr>
+    </w:lvl>
+    <w:lvl w:ilvl="3" w:tplc="04090001" w:tentative="1">
+      <w:start w:val="1"/>
+      <w:numFmt w:val="bullet"/>
+      <w:lvlText w:val=""/>
+      <w:lvlJc w:val="left"/>
+      <w:pPr>
+        <w:ind w:left="2880" w:hanging="360"/>
+      </w:pPr>
+      <w:rPr>
+        <w:rFonts w:ascii="Symbol" w:hAnsi="Symbol" w:hint="default"/>
+      </w:rPr>
+    </w:lvl>
+    <w:lvl w:ilvl="4" w:tplc="04090003" w:tentative="1">
+      <w:start w:val="1"/>
+      <w:numFmt w:val="bullet"/>
+      <w:lvlText w:val="o"/>
+      <w:lvlJc w:val="left"/>
+      <w:pPr>
+        <w:ind w:left="3600" w:hanging="360"/>
+      </w:pPr>
+      <w:rPr>
+        <w:rFonts w:ascii="Courier New" w:hAnsi="Courier New" w:cs="Courier New" w:hint="default"/>
+      </w:rPr>
+    </w:lvl>
+    <w:lvl w:ilvl="5" w:tplc="04090005" w:tentative="1">
+      <w:start w:val="1"/>
+      <w:numFmt w:val="bullet"/>
+      <w:lvlText w:val=""/>
+      <w:lvlJc w:val="left"/>
+      <w:pPr>
+        <w:ind w:left="4320" w:hanging="360"/>
+      </w:pPr>
+      <w:rPr>
+        <w:rFonts w:ascii="Wingdings" w:hAnsi="Wingdings" w:hint="default"/>
+      </w:rPr>
+    </w:lvl>
+    <w:lvl w:ilvl="6" w:tplc="04090001" w:tentative="1">
+      <w:start w:val="1"/>
+      <w:numFmt w:val="bullet"/>
+      <w:lvlText w:val=""/>
+      <w:lvlJc w:val="left"/>
+      <w:pPr>
+        <w:ind w:left="5040" w:hanging="360"/>
+      </w:pPr>
+      <w:rPr>
+        <w:rFonts w:ascii="Symbol" w:hAnsi="Symbol" w:hint="default"/>
+      </w:rPr>
+    </w:lvl>
+    <w:lvl w:ilvl="7" w:tplc="04090003" w:tentative="1">
+      <w:start w:val="1"/>
+      <w:numFmt w:val="bullet"/>
+      <w:lvlText w:val="o"/>
+      <w:lvlJc w:val="left"/>
+      <w:pPr>
+        <w:ind w:left="5760" w:hanging="360"/>
+      </w:pPr>
+      <w:rPr>
+        <w:rFonts w:ascii="Courier New" w:hAnsi="Courier New" w:cs="Courier New" w:hint="default"/>
+      </w:rPr>
+    </w:lvl>
+    <w:lvl w:ilvl="8" w:tplc="04090005" w:tentative="1">
+      <w:start w:val="1"/>
+      <w:numFmt w:val="bullet"/>
+      <w:lvlText w:val=""/>
+      <w:lvlJc w:val="left"/>
+      <w:pPr>
+        <w:ind w:left="6480" w:hanging="360"/>
+      </w:pPr>
+      <w:rPr>
+        <w:rFonts w:ascii="Wingdings" w:hAnsi="Wingdings" w:hint="default"/>
+      </w:rPr>
+    </w:lvl>
+  </w:abstractNum>
+  <w:abstractNum w:abstractNumId="1" w15:restartNumberingAfterBreak="0">
     <w:nsid w:val="54086F47"/>
     <w:multiLevelType w:val="hybridMultilevel"/>
     <w:tmpl w:val="3F8A1DE4"/>
@@ -1014,7 +1472,7 @@
       </w:rPr>
     </w:lvl>
   </w:abstractNum>
-  <w:abstractNum w:abstractNumId="1" w15:restartNumberingAfterBreak="0">
+  <w:abstractNum w:abstractNumId="2" w15:restartNumberingAfterBreak="0">
     <w:nsid w:val="59636FCE"/>
     <w:multiLevelType w:val="hybridMultilevel"/>
     <w:tmpl w:val="15B07A58"/>
@@ -1127,7 +1585,120 @@
       </w:rPr>
     </w:lvl>
   </w:abstractNum>
-  <w:abstractNum w:abstractNumId="2" w15:restartNumberingAfterBreak="0">
+  <w:abstractNum w:abstractNumId="3" w15:restartNumberingAfterBreak="0">
+    <w:nsid w:val="5EDA16DA"/>
+    <w:multiLevelType w:val="hybridMultilevel"/>
+    <w:tmpl w:val="AB7C5524"/>
+    <w:lvl w:ilvl="0" w:tplc="04090001">
+      <w:start w:val="1"/>
+      <w:numFmt w:val="bullet"/>
+      <w:lvlText w:val=""/>
+      <w:lvlJc w:val="left"/>
+      <w:pPr>
+        <w:ind w:left="720" w:hanging="360"/>
+      </w:pPr>
+      <w:rPr>
+        <w:rFonts w:ascii="Symbol" w:hAnsi="Symbol" w:hint="default"/>
+      </w:rPr>
+    </w:lvl>
+    <w:lvl w:ilvl="1" w:tplc="04090003">
+      <w:start w:val="1"/>
+      <w:numFmt w:val="bullet"/>
+      <w:lvlText w:val="o"/>
+      <w:lvlJc w:val="left"/>
+      <w:pPr>
+        <w:ind w:left="1440" w:hanging="360"/>
+      </w:pPr>
+      <w:rPr>
+        <w:rFonts w:ascii="Courier New" w:hAnsi="Courier New" w:cs="Courier New" w:hint="default"/>
+      </w:rPr>
+    </w:lvl>
+    <w:lvl w:ilvl="2" w:tplc="04090005">
+      <w:start w:val="1"/>
+      <w:numFmt w:val="bullet"/>
+      <w:lvlText w:val=""/>
+      <w:lvlJc w:val="left"/>
+      <w:pPr>
+        <w:ind w:left="2160" w:hanging="360"/>
+      </w:pPr>
+      <w:rPr>
+        <w:rFonts w:ascii="Wingdings" w:hAnsi="Wingdings" w:hint="default"/>
+      </w:rPr>
+    </w:lvl>
+    <w:lvl w:ilvl="3" w:tplc="04090001">
+      <w:start w:val="1"/>
+      <w:numFmt w:val="bullet"/>
+      <w:lvlText w:val=""/>
+      <w:lvlJc w:val="left"/>
+      <w:pPr>
+        <w:ind w:left="2880" w:hanging="360"/>
+      </w:pPr>
+      <w:rPr>
+        <w:rFonts w:ascii="Symbol" w:hAnsi="Symbol" w:hint="default"/>
+      </w:rPr>
+    </w:lvl>
+    <w:lvl w:ilvl="4" w:tplc="04090003" w:tentative="1">
+      <w:start w:val="1"/>
+      <w:numFmt w:val="bullet"/>
+      <w:lvlText w:val="o"/>
+      <w:lvlJc w:val="left"/>
+      <w:pPr>
+        <w:ind w:left="3600" w:hanging="360"/>
+      </w:pPr>
+      <w:rPr>
+        <w:rFonts w:ascii="Courier New" w:hAnsi="Courier New" w:cs="Courier New" w:hint="default"/>
+      </w:rPr>
+    </w:lvl>
+    <w:lvl w:ilvl="5" w:tplc="04090005" w:tentative="1">
+      <w:start w:val="1"/>
+      <w:numFmt w:val="bullet"/>
+      <w:lvlText w:val=""/>
+      <w:lvlJc w:val="left"/>
+      <w:pPr>
+        <w:ind w:left="4320" w:hanging="360"/>
+      </w:pPr>
+      <w:rPr>
+        <w:rFonts w:ascii="Wingdings" w:hAnsi="Wingdings" w:hint="default"/>
+      </w:rPr>
+    </w:lvl>
+    <w:lvl w:ilvl="6" w:tplc="04090001" w:tentative="1">
+      <w:start w:val="1"/>
+      <w:numFmt w:val="bullet"/>
+      <w:lvlText w:val=""/>
+      <w:lvlJc w:val="left"/>
+      <w:pPr>
+        <w:ind w:left="5040" w:hanging="360"/>
+      </w:pPr>
+      <w:rPr>
+        <w:rFonts w:ascii="Symbol" w:hAnsi="Symbol" w:hint="default"/>
+      </w:rPr>
+    </w:lvl>
+    <w:lvl w:ilvl="7" w:tplc="04090003" w:tentative="1">
+      <w:start w:val="1"/>
+      <w:numFmt w:val="bullet"/>
+      <w:lvlText w:val="o"/>
+      <w:lvlJc w:val="left"/>
+      <w:pPr>
+        <w:ind w:left="5760" w:hanging="360"/>
+      </w:pPr>
+      <w:rPr>
+        <w:rFonts w:ascii="Courier New" w:hAnsi="Courier New" w:cs="Courier New" w:hint="default"/>
+      </w:rPr>
+    </w:lvl>
+    <w:lvl w:ilvl="8" w:tplc="04090005" w:tentative="1">
+      <w:start w:val="1"/>
+      <w:numFmt w:val="bullet"/>
+      <w:lvlText w:val=""/>
+      <w:lvlJc w:val="left"/>
+      <w:pPr>
+        <w:ind w:left="6480" w:hanging="360"/>
+      </w:pPr>
+      <w:rPr>
+        <w:rFonts w:ascii="Wingdings" w:hAnsi="Wingdings" w:hint="default"/>
+      </w:rPr>
+    </w:lvl>
+  </w:abstractNum>
+  <w:abstractNum w:abstractNumId="4" w15:restartNumberingAfterBreak="0">
     <w:nsid w:val="6E101B62"/>
     <w:multiLevelType w:val="hybridMultilevel"/>
     <w:tmpl w:val="7F9CE538"/>
@@ -1240,7 +1811,7 @@
       </w:rPr>
     </w:lvl>
   </w:abstractNum>
-  <w:abstractNum w:abstractNumId="3" w15:restartNumberingAfterBreak="0">
+  <w:abstractNum w:abstractNumId="5" w15:restartNumberingAfterBreak="0">
     <w:nsid w:val="7EAF4385"/>
     <w:multiLevelType w:val="hybridMultilevel"/>
     <w:tmpl w:val="1E02948C"/>
@@ -1354,16 +1925,22 @@
     </w:lvl>
   </w:abstractNum>
   <w:num w:numId="1">
+    <w:abstractNumId w:val="2"/>
+  </w:num>
+  <w:num w:numId="2">
+    <w:abstractNumId w:val="4"/>
+  </w:num>
+  <w:num w:numId="3">
     <w:abstractNumId w:val="1"/>
   </w:num>
-  <w:num w:numId="2">
-    <w:abstractNumId w:val="2"/>
+  <w:num w:numId="4">
+    <w:abstractNumId w:val="5"/>
   </w:num>
-  <w:num w:numId="3">
+  <w:num w:numId="5">
+    <w:abstractNumId w:val="3"/>
+  </w:num>
+  <w:num w:numId="6">
     <w:abstractNumId w:val="0"/>
-  </w:num>
-  <w:num w:numId="4">
-    <w:abstractNumId w:val="3"/>
   </w:num>
 </w:numbering>
 </file>
@@ -1769,6 +2346,7 @@
   <w:style w:type="character" w:default="1" w:styleId="DefaultParagraphFont">
     <w:name w:val="Default Paragraph Font"/>
     <w:uiPriority w:val="1"/>
+    <w:semiHidden/>
     <w:unhideWhenUsed/>
   </w:style>
   <w:style w:type="table" w:default="1" w:styleId="TableNormal">

</xml_diff>